<commit_message>
feat: navigation bar designed
</commit_message>
<xml_diff>
--- a/docs/Technical Documentation.docx
+++ b/docs/Technical Documentation.docx
@@ -98,6 +98,15 @@
     <w:p/>
     <w:sdt>
       <w:sdtPr>
+        <w:rPr>
+          <w:rFonts w:asciiTheme="minorHAnsi" w:eastAsiaTheme="minorHAnsi" w:hAnsiTheme="minorHAnsi" w:cstheme="minorBidi"/>
+          <w:color w:val="auto"/>
+          <w:kern w:val="2"/>
+          <w:sz w:val="22"/>
+          <w:szCs w:val="24"/>
+          <w:lang w:val="en-GB"/>
+          <w14:ligatures w14:val="standardContextual"/>
+        </w:rPr>
         <w:id w:val="355850037"/>
         <w:docPartObj>
           <w:docPartGallery w:val="Table of Contents"/>
@@ -106,16 +115,9 @@
       </w:sdtPr>
       <w:sdtEndPr>
         <w:rPr>
-          <w:rFonts w:asciiTheme="minorHAnsi" w:eastAsiaTheme="minorHAnsi" w:hAnsiTheme="minorHAnsi" w:cstheme="minorBidi"/>
           <w:b/>
           <w:bCs/>
           <w:noProof/>
-          <w:color w:val="auto"/>
-          <w:kern w:val="2"/>
-          <w:sz w:val="22"/>
-          <w:szCs w:val="24"/>
-          <w:lang w:val="en-GB"/>
-          <w14:ligatures w14:val="standardContextual"/>
         </w:rPr>
       </w:sdtEndPr>
       <w:sdtContent>
@@ -128,20 +130,313 @@
           </w:r>
         </w:p>
         <w:p>
-          <w:fldSimple w:instr=" TOC \o &quot;1-3&quot; \h \z \u ">
+          <w:pPr>
+            <w:pStyle w:val="TOC1"/>
+            <w:tabs>
+              <w:tab w:val="right" w:leader="dot" w:pos="9016"/>
+            </w:tabs>
+            <w:rPr>
+              <w:noProof/>
+            </w:rPr>
+          </w:pPr>
+          <w:r>
+            <w:fldChar w:fldCharType="begin"/>
+          </w:r>
+          <w:r>
+            <w:instrText xml:space="preserve"> TOC \o "1-3" \h \z \u </w:instrText>
+          </w:r>
+          <w:r>
+            <w:fldChar w:fldCharType="separate"/>
+          </w:r>
+          <w:hyperlink w:anchor="_Toc184886111" w:history="1">
             <w:r>
               <w:rPr>
-                <w:b/>
-                <w:bCs/>
+                <w:rStyle w:val="Hyperlink"/>
                 <w:noProof/>
-                <w:lang w:val="en-US"/>
               </w:rPr>
-              <w:t>No table of contents entries found.</w:t>
+              <w:t>Purpose</w:t>
             </w:r>
-          </w:fldSimple>
+            <w:r>
+              <w:rPr>
+                <w:noProof/>
+                <w:webHidden/>
+              </w:rPr>
+              <w:tab/>
+            </w:r>
+            <w:r>
+              <w:rPr>
+                <w:noProof/>
+                <w:webHidden/>
+              </w:rPr>
+              <w:fldChar w:fldCharType="begin"/>
+            </w:r>
+            <w:r>
+              <w:rPr>
+                <w:noProof/>
+                <w:webHidden/>
+              </w:rPr>
+              <w:instrText xml:space="preserve"> PAGEREF _Toc184886111 \h </w:instrText>
+            </w:r>
+            <w:r>
+              <w:rPr>
+                <w:noProof/>
+                <w:webHidden/>
+              </w:rPr>
+            </w:r>
+            <w:r>
+              <w:rPr>
+                <w:noProof/>
+                <w:webHidden/>
+              </w:rPr>
+              <w:fldChar w:fldCharType="separate"/>
+            </w:r>
+            <w:r>
+              <w:rPr>
+                <w:noProof/>
+                <w:webHidden/>
+              </w:rPr>
+              <w:t>2</w:t>
+            </w:r>
+            <w:r>
+              <w:rPr>
+                <w:noProof/>
+                <w:webHidden/>
+              </w:rPr>
+              <w:fldChar w:fldCharType="end"/>
+            </w:r>
+          </w:hyperlink>
+        </w:p>
+        <w:p>
+          <w:pPr>
+            <w:pStyle w:val="TOC1"/>
+            <w:tabs>
+              <w:tab w:val="right" w:leader="dot" w:pos="9016"/>
+            </w:tabs>
+            <w:rPr>
+              <w:noProof/>
+            </w:rPr>
+          </w:pPr>
+          <w:hyperlink w:anchor="_Toc184886112" w:history="1">
+            <w:r>
+              <w:rPr>
+                <w:rStyle w:val="Hyperlink"/>
+                <w:noProof/>
+              </w:rPr>
+              <w:t>Design</w:t>
+            </w:r>
+            <w:r>
+              <w:rPr>
+                <w:noProof/>
+                <w:webHidden/>
+              </w:rPr>
+              <w:tab/>
+            </w:r>
+            <w:r>
+              <w:rPr>
+                <w:noProof/>
+                <w:webHidden/>
+              </w:rPr>
+              <w:fldChar w:fldCharType="begin"/>
+            </w:r>
+            <w:r>
+              <w:rPr>
+                <w:noProof/>
+                <w:webHidden/>
+              </w:rPr>
+              <w:instrText xml:space="preserve"> PAGEREF _Toc184886112 \h </w:instrText>
+            </w:r>
+            <w:r>
+              <w:rPr>
+                <w:noProof/>
+                <w:webHidden/>
+              </w:rPr>
+            </w:r>
+            <w:r>
+              <w:rPr>
+                <w:noProof/>
+                <w:webHidden/>
+              </w:rPr>
+              <w:fldChar w:fldCharType="separate"/>
+            </w:r>
+            <w:r>
+              <w:rPr>
+                <w:noProof/>
+                <w:webHidden/>
+              </w:rPr>
+              <w:t>2</w:t>
+            </w:r>
+            <w:r>
+              <w:rPr>
+                <w:noProof/>
+                <w:webHidden/>
+              </w:rPr>
+              <w:fldChar w:fldCharType="end"/>
+            </w:r>
+          </w:hyperlink>
+        </w:p>
+        <w:p>
+          <w:r>
+            <w:rPr>
+              <w:b/>
+              <w:bCs/>
+              <w:noProof/>
+              <w:lang w:val="en-US"/>
+            </w:rPr>
+            <w:fldChar w:fldCharType="end"/>
+          </w:r>
         </w:p>
       </w:sdtContent>
     </w:sdt>
+    <w:p>
+      <w:pPr>
+        <w:spacing w:after="160"/>
+      </w:pPr>
+    </w:p>
+    <w:p>
+      <w:pPr>
+        <w:pStyle w:val="TableofFigures"/>
+        <w:tabs>
+          <w:tab w:val="right" w:leader="dot" w:pos="9016"/>
+        </w:tabs>
+        <w:rPr>
+          <w:noProof/>
+        </w:rPr>
+      </w:pPr>
+      <w:r>
+        <w:fldChar w:fldCharType="begin"/>
+      </w:r>
+      <w:r>
+        <w:instrText xml:space="preserve"> TOC \h \z \c "Figure" </w:instrText>
+      </w:r>
+      <w:r>
+        <w:fldChar w:fldCharType="separate"/>
+      </w:r>
+      <w:hyperlink w:anchor="_Toc184886105" w:history="1">
+        <w:r>
+          <w:rPr>
+            <w:rStyle w:val="Hyperlink"/>
+            <w:noProof/>
+          </w:rPr>
+          <w:t>Figure 1 - Homepage Design</w:t>
+        </w:r>
+        <w:r>
+          <w:rPr>
+            <w:noProof/>
+            <w:webHidden/>
+          </w:rPr>
+          <w:tab/>
+        </w:r>
+        <w:r>
+          <w:rPr>
+            <w:noProof/>
+            <w:webHidden/>
+          </w:rPr>
+          <w:fldChar w:fldCharType="begin"/>
+        </w:r>
+        <w:r>
+          <w:rPr>
+            <w:noProof/>
+            <w:webHidden/>
+          </w:rPr>
+          <w:instrText xml:space="preserve"> PAGEREF _Toc184886105 \h </w:instrText>
+        </w:r>
+        <w:r>
+          <w:rPr>
+            <w:noProof/>
+            <w:webHidden/>
+          </w:rPr>
+        </w:r>
+        <w:r>
+          <w:rPr>
+            <w:noProof/>
+            <w:webHidden/>
+          </w:rPr>
+          <w:fldChar w:fldCharType="separate"/>
+        </w:r>
+        <w:r>
+          <w:rPr>
+            <w:noProof/>
+            <w:webHidden/>
+          </w:rPr>
+          <w:t>2</w:t>
+        </w:r>
+        <w:r>
+          <w:rPr>
+            <w:noProof/>
+            <w:webHidden/>
+          </w:rPr>
+          <w:fldChar w:fldCharType="end"/>
+        </w:r>
+      </w:hyperlink>
+    </w:p>
+    <w:p>
+      <w:pPr>
+        <w:pStyle w:val="TableofFigures"/>
+        <w:tabs>
+          <w:tab w:val="right" w:leader="dot" w:pos="9016"/>
+        </w:tabs>
+        <w:rPr>
+          <w:noProof/>
+        </w:rPr>
+      </w:pPr>
+      <w:hyperlink w:anchor="_Toc184886106" w:history="1">
+        <w:r>
+          <w:rPr>
+            <w:rStyle w:val="Hyperlink"/>
+            <w:noProof/>
+          </w:rPr>
+          <w:t>Figure 2 - Patients Page</w:t>
+        </w:r>
+        <w:r>
+          <w:rPr>
+            <w:noProof/>
+            <w:webHidden/>
+          </w:rPr>
+          <w:tab/>
+        </w:r>
+        <w:r>
+          <w:rPr>
+            <w:noProof/>
+            <w:webHidden/>
+          </w:rPr>
+          <w:fldChar w:fldCharType="begin"/>
+        </w:r>
+        <w:r>
+          <w:rPr>
+            <w:noProof/>
+            <w:webHidden/>
+          </w:rPr>
+          <w:instrText xml:space="preserve"> PAGEREF _Toc184886106 \h </w:instrText>
+        </w:r>
+        <w:r>
+          <w:rPr>
+            <w:noProof/>
+            <w:webHidden/>
+          </w:rPr>
+        </w:r>
+        <w:r>
+          <w:rPr>
+            <w:noProof/>
+            <w:webHidden/>
+          </w:rPr>
+          <w:fldChar w:fldCharType="separate"/>
+        </w:r>
+        <w:r>
+          <w:rPr>
+            <w:noProof/>
+            <w:webHidden/>
+          </w:rPr>
+          <w:t>3</w:t>
+        </w:r>
+        <w:r>
+          <w:rPr>
+            <w:noProof/>
+            <w:webHidden/>
+          </w:rPr>
+          <w:fldChar w:fldCharType="end"/>
+        </w:r>
+      </w:hyperlink>
+    </w:p>
     <w:p>
       <w:pPr>
         <w:spacing w:after="160"/>
@@ -150,6 +445,9 @@
         </w:rPr>
       </w:pPr>
       <w:r>
+        <w:fldChar w:fldCharType="end"/>
+      </w:r>
+      <w:r>
         <w:br w:type="page"/>
       </w:r>
     </w:p>
@@ -157,10 +455,12 @@
       <w:pPr>
         <w:pStyle w:val="Heading1"/>
       </w:pPr>
+      <w:bookmarkStart w:id="0" w:name="_Toc184886111"/>
       <w:r>
         <w:lastRenderedPageBreak/>
         <w:t>Purpose</w:t>
       </w:r>
+      <w:bookmarkEnd w:id="0"/>
     </w:p>
     <w:p>
       <w:r>
@@ -204,12 +504,374 @@
     </w:p>
     <w:p>
       <w:pPr>
+        <w:pStyle w:val="Heading1"/>
+      </w:pPr>
+      <w:bookmarkStart w:id="1" w:name="_Toc184886112"/>
+      <w:r>
+        <w:t>Design</w:t>
+      </w:r>
+      <w:bookmarkEnd w:id="1"/>
+    </w:p>
+    <w:p>
+      <w:pPr>
+        <w:keepNext/>
+      </w:pPr>
+      <w:r>
+        <w:rPr>
+          <w:noProof/>
+        </w:rPr>
+        <w:drawing>
+          <wp:inline distT="0" distB="0" distL="0" distR="0" wp14:anchorId="7A05FC5B" wp14:editId="48150370">
+            <wp:extent cx="5727700" cy="3225800"/>
+            <wp:effectExtent l="0" t="0" r="6350" b="0"/>
+            <wp:docPr id="275822927" name="Picture 1"/>
+            <wp:cNvGraphicFramePr>
+              <a:graphicFrameLocks xmlns:a="http://schemas.openxmlformats.org/drawingml/2006/main" noChangeAspect="1"/>
+            </wp:cNvGraphicFramePr>
+            <a:graphic xmlns:a="http://schemas.openxmlformats.org/drawingml/2006/main">
+              <a:graphicData uri="http://schemas.openxmlformats.org/drawingml/2006/picture">
+                <pic:pic xmlns:pic="http://schemas.openxmlformats.org/drawingml/2006/picture">
+                  <pic:nvPicPr>
+                    <pic:cNvPr id="0" name="Picture 1"/>
+                    <pic:cNvPicPr>
+                      <a:picLocks noChangeAspect="1" noChangeArrowheads="1"/>
+                    </pic:cNvPicPr>
+                  </pic:nvPicPr>
+                  <pic:blipFill>
+                    <a:blip r:embed="rId7" cstate="print">
+                      <a:extLst>
+                        <a:ext uri="{28A0092B-C50C-407E-A947-70E740481C1C}">
+                          <a14:useLocalDpi xmlns:a14="http://schemas.microsoft.com/office/drawing/2010/main" val="0"/>
+                        </a:ext>
+                      </a:extLst>
+                    </a:blip>
+                    <a:srcRect/>
+                    <a:stretch>
+                      <a:fillRect/>
+                    </a:stretch>
+                  </pic:blipFill>
+                  <pic:spPr bwMode="auto">
+                    <a:xfrm>
+                      <a:off x="0" y="0"/>
+                      <a:ext cx="5727700" cy="3225800"/>
+                    </a:xfrm>
+                    <a:prstGeom prst="rect">
+                      <a:avLst/>
+                    </a:prstGeom>
+                    <a:noFill/>
+                    <a:ln>
+                      <a:noFill/>
+                    </a:ln>
+                  </pic:spPr>
+                </pic:pic>
+              </a:graphicData>
+            </a:graphic>
+          </wp:inline>
+        </w:drawing>
+      </w:r>
+    </w:p>
+    <w:p>
+      <w:pPr>
+        <w:pStyle w:val="Caption"/>
+        <w:jc w:val="center"/>
+      </w:pPr>
+      <w:bookmarkStart w:id="2" w:name="_Toc184886105"/>
+      <w:r>
+        <w:t xml:space="preserve">Figure </w:t>
+      </w:r>
+      <w:fldSimple w:instr=" SEQ Figure \* ARABIC ">
+        <w:r>
+          <w:rPr>
+            <w:noProof/>
+          </w:rPr>
+          <w:t>1</w:t>
+        </w:r>
+      </w:fldSimple>
+      <w:r>
+        <w:t xml:space="preserve"> - Homepage Design</w:t>
+      </w:r>
+      <w:bookmarkEnd w:id="2"/>
+    </w:p>
+    <w:p>
+      <w:r>
+        <w:t>The landing page or the home page will act as an overview of the database. It will provide insight into the data. This page will offer quick access to important metrics and include graphs that users can view to get a quick overview of the database.</w:t>
+      </w:r>
+    </w:p>
+    <w:p>
+      <w:pPr>
         <w:pStyle w:val="NoSpacing"/>
       </w:pPr>
     </w:p>
+    <w:p>
+      <w:pPr>
+        <w:pStyle w:val="NoSpacing"/>
+        <w:keepNext/>
+      </w:pPr>
+      <w:r>
+        <w:rPr>
+          <w:noProof/>
+        </w:rPr>
+        <w:lastRenderedPageBreak/>
+        <w:drawing>
+          <wp:inline distT="0" distB="0" distL="0" distR="0" wp14:anchorId="1DC37B7A" wp14:editId="66C90015">
+            <wp:extent cx="5727700" cy="3225800"/>
+            <wp:effectExtent l="0" t="0" r="6350" b="0"/>
+            <wp:docPr id="1714754163" name="Picture 2"/>
+            <wp:cNvGraphicFramePr>
+              <a:graphicFrameLocks xmlns:a="http://schemas.openxmlformats.org/drawingml/2006/main" noChangeAspect="1"/>
+            </wp:cNvGraphicFramePr>
+            <a:graphic xmlns:a="http://schemas.openxmlformats.org/drawingml/2006/main">
+              <a:graphicData uri="http://schemas.openxmlformats.org/drawingml/2006/picture">
+                <pic:pic xmlns:pic="http://schemas.openxmlformats.org/drawingml/2006/picture">
+                  <pic:nvPicPr>
+                    <pic:cNvPr id="0" name="Picture 2"/>
+                    <pic:cNvPicPr>
+                      <a:picLocks noChangeAspect="1" noChangeArrowheads="1"/>
+                    </pic:cNvPicPr>
+                  </pic:nvPicPr>
+                  <pic:blipFill>
+                    <a:blip r:embed="rId8" cstate="print">
+                      <a:extLst>
+                        <a:ext uri="{28A0092B-C50C-407E-A947-70E740481C1C}">
+                          <a14:useLocalDpi xmlns:a14="http://schemas.microsoft.com/office/drawing/2010/main" val="0"/>
+                        </a:ext>
+                      </a:extLst>
+                    </a:blip>
+                    <a:srcRect/>
+                    <a:stretch>
+                      <a:fillRect/>
+                    </a:stretch>
+                  </pic:blipFill>
+                  <pic:spPr bwMode="auto">
+                    <a:xfrm>
+                      <a:off x="0" y="0"/>
+                      <a:ext cx="5727700" cy="3225800"/>
+                    </a:xfrm>
+                    <a:prstGeom prst="rect">
+                      <a:avLst/>
+                    </a:prstGeom>
+                    <a:noFill/>
+                    <a:ln>
+                      <a:noFill/>
+                    </a:ln>
+                  </pic:spPr>
+                </pic:pic>
+              </a:graphicData>
+            </a:graphic>
+          </wp:inline>
+        </w:drawing>
+      </w:r>
+    </w:p>
+    <w:p>
+      <w:pPr>
+        <w:pStyle w:val="Caption"/>
+        <w:jc w:val="center"/>
+      </w:pPr>
+      <w:bookmarkStart w:id="3" w:name="_Toc184886106"/>
+      <w:r>
+        <w:t xml:space="preserve">Figure </w:t>
+      </w:r>
+      <w:fldSimple w:instr=" SEQ Figure \* ARABIC ">
+        <w:r>
+          <w:rPr>
+            <w:noProof/>
+          </w:rPr>
+          <w:t>2</w:t>
+        </w:r>
+      </w:fldSimple>
+      <w:r>
+        <w:t xml:space="preserve"> - Patients Page</w:t>
+      </w:r>
+      <w:bookmarkEnd w:id="3"/>
+    </w:p>
+    <w:p>
+      <w:r>
+        <w:t xml:space="preserve">This page will provide information on the patients in the database. This page will not provide information on appointment history. This page will allow the clinic to search for patients based on their ID (as name is not available). They can also </w:t>
+      </w:r>
+      <w:r>
+        <w:t xml:space="preserve">filter the table by other categories such as medical conditions, age, gender, scholarship and neighbourhood. </w:t>
+      </w:r>
+    </w:p>
+    <w:p>
+      <w:pPr>
+        <w:pStyle w:val="NoSpacing"/>
+      </w:pPr>
+    </w:p>
+    <w:p>
+      <w:pPr>
+        <w:pStyle w:val="NoSpacing"/>
+        <w:keepNext/>
+      </w:pPr>
+      <w:r>
+        <w:rPr>
+          <w:noProof/>
+        </w:rPr>
+        <w:drawing>
+          <wp:inline distT="0" distB="0" distL="0" distR="0" wp14:anchorId="28B48A4C" wp14:editId="14B4FEC9">
+            <wp:extent cx="5727700" cy="3225800"/>
+            <wp:effectExtent l="0" t="0" r="6350" b="0"/>
+            <wp:docPr id="336626876" name="Picture 3"/>
+            <wp:cNvGraphicFramePr>
+              <a:graphicFrameLocks xmlns:a="http://schemas.openxmlformats.org/drawingml/2006/main" noChangeAspect="1"/>
+            </wp:cNvGraphicFramePr>
+            <a:graphic xmlns:a="http://schemas.openxmlformats.org/drawingml/2006/main">
+              <a:graphicData uri="http://schemas.openxmlformats.org/drawingml/2006/picture">
+                <pic:pic xmlns:pic="http://schemas.openxmlformats.org/drawingml/2006/picture">
+                  <pic:nvPicPr>
+                    <pic:cNvPr id="0" name="Picture 3"/>
+                    <pic:cNvPicPr>
+                      <a:picLocks noChangeAspect="1" noChangeArrowheads="1"/>
+                    </pic:cNvPicPr>
+                  </pic:nvPicPr>
+                  <pic:blipFill>
+                    <a:blip r:embed="rId9" cstate="print">
+                      <a:extLst>
+                        <a:ext uri="{28A0092B-C50C-407E-A947-70E740481C1C}">
+                          <a14:useLocalDpi xmlns:a14="http://schemas.microsoft.com/office/drawing/2010/main" val="0"/>
+                        </a:ext>
+                      </a:extLst>
+                    </a:blip>
+                    <a:srcRect/>
+                    <a:stretch>
+                      <a:fillRect/>
+                    </a:stretch>
+                  </pic:blipFill>
+                  <pic:spPr bwMode="auto">
+                    <a:xfrm>
+                      <a:off x="0" y="0"/>
+                      <a:ext cx="5727700" cy="3225800"/>
+                    </a:xfrm>
+                    <a:prstGeom prst="rect">
+                      <a:avLst/>
+                    </a:prstGeom>
+                    <a:noFill/>
+                    <a:ln>
+                      <a:noFill/>
+                    </a:ln>
+                  </pic:spPr>
+                </pic:pic>
+              </a:graphicData>
+            </a:graphic>
+          </wp:inline>
+        </w:drawing>
+      </w:r>
+    </w:p>
+    <w:p>
+      <w:pPr>
+        <w:pStyle w:val="Caption"/>
+        <w:jc w:val="center"/>
+      </w:pPr>
+      <w:r>
+        <w:t xml:space="preserve">Figure </w:t>
+      </w:r>
+      <w:fldSimple w:instr=" SEQ Figure \* ARABIC ">
+        <w:r>
+          <w:rPr>
+            <w:noProof/>
+          </w:rPr>
+          <w:t>3</w:t>
+        </w:r>
+      </w:fldSimple>
+      <w:r>
+        <w:t xml:space="preserve"> - Appointments Page</w:t>
+      </w:r>
+    </w:p>
+    <w:p>
+      <w:r>
+        <w:t xml:space="preserve">This page will provide information on appointments. </w:t>
+      </w:r>
+      <w:r>
+        <w:t>The table will have key information on appointments such as the patients ID, appointment ID and other information like key dates. Based on the design the user should be able to filter by date range, show status, neighbourhood, reminders and the date difference between booking date and scheduled date.</w:t>
+      </w:r>
+    </w:p>
+    <w:p>
+      <w:pPr>
+        <w:pStyle w:val="NoSpacing"/>
+        <w:keepNext/>
+      </w:pPr>
+      <w:r>
+        <w:rPr>
+          <w:noProof/>
+        </w:rPr>
+        <w:lastRenderedPageBreak/>
+        <w:drawing>
+          <wp:inline distT="0" distB="0" distL="0" distR="0" wp14:anchorId="47AC5A43" wp14:editId="207314C3">
+            <wp:extent cx="5727700" cy="3225800"/>
+            <wp:effectExtent l="0" t="0" r="6350" b="0"/>
+            <wp:docPr id="190343918" name="Picture 4"/>
+            <wp:cNvGraphicFramePr>
+              <a:graphicFrameLocks xmlns:a="http://schemas.openxmlformats.org/drawingml/2006/main" noChangeAspect="1"/>
+            </wp:cNvGraphicFramePr>
+            <a:graphic xmlns:a="http://schemas.openxmlformats.org/drawingml/2006/main">
+              <a:graphicData uri="http://schemas.openxmlformats.org/drawingml/2006/picture">
+                <pic:pic xmlns:pic="http://schemas.openxmlformats.org/drawingml/2006/picture">
+                  <pic:nvPicPr>
+                    <pic:cNvPr id="0" name="Picture 4"/>
+                    <pic:cNvPicPr>
+                      <a:picLocks noChangeAspect="1" noChangeArrowheads="1"/>
+                    </pic:cNvPicPr>
+                  </pic:nvPicPr>
+                  <pic:blipFill>
+                    <a:blip r:embed="rId10" cstate="print">
+                      <a:extLst>
+                        <a:ext uri="{28A0092B-C50C-407E-A947-70E740481C1C}">
+                          <a14:useLocalDpi xmlns:a14="http://schemas.microsoft.com/office/drawing/2010/main" val="0"/>
+                        </a:ext>
+                      </a:extLst>
+                    </a:blip>
+                    <a:srcRect/>
+                    <a:stretch>
+                      <a:fillRect/>
+                    </a:stretch>
+                  </pic:blipFill>
+                  <pic:spPr bwMode="auto">
+                    <a:xfrm>
+                      <a:off x="0" y="0"/>
+                      <a:ext cx="5727700" cy="3225800"/>
+                    </a:xfrm>
+                    <a:prstGeom prst="rect">
+                      <a:avLst/>
+                    </a:prstGeom>
+                    <a:noFill/>
+                    <a:ln>
+                      <a:noFill/>
+                    </a:ln>
+                  </pic:spPr>
+                </pic:pic>
+              </a:graphicData>
+            </a:graphic>
+          </wp:inline>
+        </w:drawing>
+      </w:r>
+    </w:p>
+    <w:p>
+      <w:pPr>
+        <w:pStyle w:val="Caption"/>
+        <w:jc w:val="center"/>
+      </w:pPr>
+      <w:r>
+        <w:t xml:space="preserve">Figure </w:t>
+      </w:r>
+      <w:fldSimple w:instr=" SEQ Figure \* ARABIC ">
+        <w:r>
+          <w:rPr>
+            <w:noProof/>
+          </w:rPr>
+          <w:t>4</w:t>
+        </w:r>
+      </w:fldSimple>
+      <w:r>
+        <w:t xml:space="preserve"> - Neighbourhood Page</w:t>
+      </w:r>
+    </w:p>
+    <w:p>
+      <w:r>
+        <w:t>This page will provide information on neighbourhoods. This page should have a table with all the lists of neighbourhoods and provide key information based on these neighbourhoods. This page will display metrics such as the neighbourhoods with the highest no-show rates, population of each neighbourhood and the neighbourhoods that have the lowest no-show rates.</w:t>
+      </w:r>
+    </w:p>
     <w:p/>
     <w:sectPr>
-      <w:headerReference w:type="first" r:id="rId7"/>
+      <w:headerReference w:type="first" r:id="rId11"/>
       <w:pgSz w:w="11906" w:h="16838"/>
       <w:pgMar w:top="1440" w:right="1440" w:bottom="1440" w:left="1440" w:header="708" w:footer="708" w:gutter="0"/>
       <w:cols w:space="708"/>
@@ -1347,6 +2009,56 @@
       <w14:ligatures w14:val="none"/>
     </w:rPr>
   </w:style>
+  <w:style w:type="paragraph" w:styleId="Caption">
+    <w:name w:val="caption"/>
+    <w:basedOn w:val="Normal"/>
+    <w:next w:val="Normal"/>
+    <w:uiPriority w:val="35"/>
+    <w:unhideWhenUsed/>
+    <w:qFormat/>
+    <w:rsid w:val="00F5639E"/>
+    <w:pPr>
+      <w:spacing w:after="200" w:line="240" w:lineRule="auto"/>
+    </w:pPr>
+    <w:rPr>
+      <w:i/>
+      <w:iCs/>
+      <w:color w:val="0E2841" w:themeColor="text2"/>
+      <w:sz w:val="18"/>
+      <w:szCs w:val="18"/>
+    </w:rPr>
+  </w:style>
+  <w:style w:type="paragraph" w:styleId="TableofFigures">
+    <w:name w:val="table of figures"/>
+    <w:basedOn w:val="Normal"/>
+    <w:next w:val="Normal"/>
+    <w:uiPriority w:val="99"/>
+    <w:unhideWhenUsed/>
+    <w:rsid w:val="00C8731F"/>
+  </w:style>
+  <w:style w:type="character" w:styleId="Hyperlink">
+    <w:name w:val="Hyperlink"/>
+    <w:basedOn w:val="DefaultParagraphFont"/>
+    <w:uiPriority w:val="99"/>
+    <w:unhideWhenUsed/>
+    <w:rsid w:val="00C8731F"/>
+    <w:rPr>
+      <w:color w:val="467886" w:themeColor="hyperlink"/>
+      <w:u w:val="single"/>
+    </w:rPr>
+  </w:style>
+  <w:style w:type="paragraph" w:styleId="TOC1">
+    <w:name w:val="toc 1"/>
+    <w:basedOn w:val="Normal"/>
+    <w:next w:val="Normal"/>
+    <w:autoRedefine/>
+    <w:uiPriority w:val="39"/>
+    <w:unhideWhenUsed/>
+    <w:rsid w:val="00D11535"/>
+    <w:pPr>
+      <w:spacing w:after="100"/>
+    </w:pPr>
+  </w:style>
 </w:styles>
 </file>
 

</xml_diff>